<commit_message>
first commit on branch about to get rid of Tool_Wrapper
</commit_message>
<xml_diff>
--- a/Things to look into.docx
+++ b/Things to look into.docx
@@ -15,7 +15,6 @@
         <w:pStyle w:val="Heading1"/>
       </w:pPr>
       <w:r>
-        <w:lastRenderedPageBreak/>
         <w:t xml:space="preserve">Things we have tests for and should do soon </w:t>
       </w:r>
     </w:p>
@@ -66,11 +65,6 @@
       <w:r>
         <w:t xml:space="preserve">Agent / application elements </w:t>
       </w:r>
-    </w:p>
-    <w:p>
-      <w:pPr>
-        <w:pStyle w:val="Heading2"/>
-      </w:pPr>
     </w:p>
     <w:p>
       <w:pPr>
@@ -1226,7 +1220,7 @@
 </file>
 
 <file path=customXml/itemProps1.xml><?xml version="1.0" encoding="utf-8"?>
-<ds:datastoreItem xmlns:ds="http://schemas.openxmlformats.org/officeDocument/2006/customXml" ds:itemID="{3C3C3E8B-0B8D-44A8-9F3F-9D9922243A87}">
+<ds:datastoreItem xmlns:ds="http://schemas.openxmlformats.org/officeDocument/2006/customXml" ds:itemID="{ACAC469F-4FBD-49B0-B69A-878BA44CABC6}">
   <ds:schemaRefs>
     <ds:schemaRef ds:uri="http://schemas.openxmlformats.org/officeDocument/2006/bibliography"/>
   </ds:schemaRefs>

</xml_diff>